<commit_message>
- update bao cao Chuong I - redraw cau truc
</commit_message>
<xml_diff>
--- a/De Cuong/cau truc/cau truc.docx
+++ b/De Cuong/cau truc/cau truc.docx
@@ -8,88 +8,25 @@
           <w:noProof/>
         </w:rPr>
         <w:pict>
-          <v:roundrect id="_x0000_s1055" style="position:absolute;margin-left:156pt;margin-top:299.25pt;width:132pt;height:30pt;z-index:251681792" arcsize="10923f">
-            <v:textbox style="mso-next-textbox:#_x0000_s1055">
-              <w:txbxContent>
-                <w:p>
-                  <w:pPr>
-                    <w:jc w:val="center"/>
-                    <w:rPr>
-                      <w:b/>
-                      <w:sz w:val="32"/>
-                      <w:szCs w:val="32"/>
-                    </w:rPr>
-                  </w:pPr>
-                  <w:proofErr w:type="spellStart"/>
-                  <w:r>
-                    <w:rPr>
-                      <w:b/>
-                      <w:sz w:val="32"/>
-                      <w:szCs w:val="32"/>
-                    </w:rPr>
-                    <w:t>Util</w:t>
-                  </w:r>
-                  <w:proofErr w:type="spellEnd"/>
-                </w:p>
-              </w:txbxContent>
-            </v:textbox>
-          </v:roundrect>
-        </w:pict>
-      </w:r>
-      <w:r>
-        <w:rPr>
-          <w:noProof/>
-        </w:rPr>
-        <w:pict>
-          <v:roundrect id="_x0000_s1054" style="position:absolute;margin-left:156pt;margin-top:343.5pt;width:132pt;height:30pt;z-index:251680768" arcsize="10923f">
-            <v:textbox style="mso-next-textbox:#_x0000_s1054">
-              <w:txbxContent>
-                <w:p>
-                  <w:pPr>
-                    <w:jc w:val="center"/>
-                    <w:rPr>
-                      <w:b/>
-                      <w:sz w:val="32"/>
-                      <w:szCs w:val="32"/>
-                    </w:rPr>
-                  </w:pPr>
-                  <w:r>
-                    <w:rPr>
-                      <w:b/>
-                      <w:sz w:val="32"/>
-                      <w:szCs w:val="32"/>
-                    </w:rPr>
-                    <w:t>Model</w:t>
-                  </w:r>
-                </w:p>
-              </w:txbxContent>
-            </v:textbox>
-          </v:roundrect>
-        </w:pict>
-      </w:r>
-      <w:r>
-        <w:rPr>
-          <w:noProof/>
-        </w:rPr>
-        <w:pict>
-          <v:roundrect id="_x0000_s1051" style="position:absolute;margin-left:156pt;margin-top:258pt;width:132pt;height:30pt;z-index:251678720" arcsize="10923f">
-            <v:textbox style="mso-next-textbox:#_x0000_s1051">
-              <w:txbxContent>
-                <w:p>
-                  <w:pPr>
-                    <w:rPr>
-                      <w:b/>
-                      <w:sz w:val="32"/>
-                      <w:szCs w:val="32"/>
-                    </w:rPr>
-                  </w:pPr>
-                  <w:r>
-                    <w:rPr>
-                      <w:b/>
-                      <w:sz w:val="32"/>
-                      <w:szCs w:val="32"/>
-                    </w:rPr>
-                    <w:t>Process Answer</w:t>
+          <v:roundrect id="_x0000_s1059" style="position:absolute;margin-left:-9.75pt;margin-top:322.5pt;width:156pt;height:29.7pt;z-index:251684864" arcsize="10923f">
+            <v:textbox style="mso-next-textbox:#_x0000_s1059">
+              <w:txbxContent>
+                <w:p>
+                  <w:pPr>
+                    <w:jc w:val="center"/>
+                    <w:rPr>
+                      <w:b/>
+                      <w:sz w:val="32"/>
+                      <w:szCs w:val="32"/>
+                    </w:rPr>
+                  </w:pPr>
+                  <w:r>
+                    <w:rPr>
+                      <w:b/>
+                      <w:sz w:val="32"/>
+                      <w:szCs w:val="32"/>
+                    </w:rPr>
+                    <w:t>Entity recognizer</w:t>
                   </w:r>
                 </w:p>
               </w:txbxContent>
@@ -118,7 +55,7 @@
               <v:h position="#1,#0" xrange="0,10800" yrange="0,21600"/>
             </v:handles>
           </v:shapetype>
-          <v:shape id="_x0000_s1045" type="#_x0000_t67" style="position:absolute;margin-left:338.25pt;margin-top:187.5pt;width:31.5pt;height:70.5pt;z-index:251674624">
+          <v:shape id="_x0000_s1062" type="#_x0000_t67" style="position:absolute;margin-left:55.5pt;margin-top:353.25pt;width:22.5pt;height:17.25pt;z-index:251686912">
             <v:textbox style="layout-flow:vertical-ideographic"/>
           </v:shape>
         </w:pict>
@@ -128,7 +65,46 @@
           <w:noProof/>
         </w:rPr>
         <w:pict>
-          <v:shape id="_x0000_s1037" type="#_x0000_t67" style="position:absolute;margin-left:51pt;margin-top:187.5pt;width:31.5pt;height:70.95pt;z-index:251667456">
+          <v:roundrect id="_x0000_s1032" style="position:absolute;margin-left:-9.75pt;margin-top:370.5pt;width:156pt;height:29.25pt;z-index:251663360" arcsize="10923f">
+            <v:textbox style="mso-next-textbox:#_x0000_s1032">
+              <w:txbxContent>
+                <w:p>
+                  <w:pPr>
+                    <w:jc w:val="center"/>
+                    <w:rPr>
+                      <w:b/>
+                      <w:sz w:val="32"/>
+                      <w:szCs w:val="32"/>
+                    </w:rPr>
+                  </w:pPr>
+                  <w:r>
+                    <w:rPr>
+                      <w:b/>
+                      <w:sz w:val="32"/>
+                      <w:szCs w:val="32"/>
+                    </w:rPr>
+                    <w:t xml:space="preserve">Generate </w:t>
+                  </w:r>
+                  <w:r>
+                    <w:rPr>
+                      <w:b/>
+                      <w:sz w:val="32"/>
+                      <w:szCs w:val="32"/>
+                    </w:rPr>
+                    <w:t>Query</w:t>
+                  </w:r>
+                </w:p>
+              </w:txbxContent>
+            </v:textbox>
+          </v:roundrect>
+        </w:pict>
+      </w:r>
+      <w:r>
+        <w:rPr>
+          <w:noProof/>
+        </w:rPr>
+        <w:pict>
+          <v:shape id="_x0000_s1060" type="#_x0000_t67" style="position:absolute;margin-left:55.5pt;margin-top:309.45pt;width:22.5pt;height:17.25pt;z-index:251685888">
             <v:textbox style="layout-flow:vertical-ideographic"/>
           </v:shape>
         </w:pict>
@@ -138,77 +114,7 @@
           <w:noProof/>
         </w:rPr>
         <w:pict>
-          <v:roundrect id="_x0000_s1053" style="position:absolute;margin-left:-17.25pt;margin-top:99.75pt;width:134.2pt;height:40.5pt;z-index:251679744;v-text-anchor:middle" arcsize="10923f">
-            <v:textbox>
-              <w:txbxContent>
-                <w:p>
-                  <w:pPr>
-                    <w:jc w:val="center"/>
-                    <w:rPr>
-                      <w:b/>
-                      <w:sz w:val="32"/>
-                      <w:szCs w:val="32"/>
-                    </w:rPr>
-                  </w:pPr>
-                  <w:r>
-                    <w:rPr>
-                      <w:b/>
-                      <w:sz w:val="32"/>
-                      <w:szCs w:val="32"/>
-                    </w:rPr>
-                    <w:t>Form Beans</w:t>
-                  </w:r>
-                </w:p>
-              </w:txbxContent>
-            </v:textbox>
-          </v:roundrect>
-        </w:pict>
-      </w:r>
-      <w:r>
-        <w:rPr>
-          <w:noProof/>
-        </w:rPr>
-        <w:pict>
-          <v:roundrect id="_x0000_s1029" style="position:absolute;margin-left:-17.25pt;margin-top:147pt;width:6in;height:40.5pt;z-index:251660288;v-text-anchor:middle" arcsize="10923f">
-            <v:textbox>
-              <w:txbxContent>
-                <w:p>
-                  <w:pPr>
-                    <w:jc w:val="center"/>
-                    <w:rPr>
-                      <w:b/>
-                      <w:sz w:val="32"/>
-                      <w:szCs w:val="32"/>
-                    </w:rPr>
-                  </w:pPr>
-                  <w:r>
-                    <w:rPr>
-                      <w:b/>
-                      <w:sz w:val="32"/>
-                      <w:szCs w:val="32"/>
-                    </w:rPr>
-                    <w:t xml:space="preserve">Action </w:t>
-                  </w:r>
-                  <w:r>
-                    <w:rPr>
-                      <w:b/>
-                      <w:sz w:val="32"/>
-                      <w:szCs w:val="32"/>
-                    </w:rPr>
-                    <w:t>Controller</w:t>
-                  </w:r>
-                </w:p>
-              </w:txbxContent>
-            </v:textbox>
-          </v:roundrect>
-        </w:pict>
-      </w:r>
-      <w:r>
-        <w:rPr>
-          <w:noProof/>
-        </w:rPr>
-        <w:pict>
-          <v:shape id="_x0000_s1039" type="#_x0000_t67" style="position:absolute;margin-left:55.5pt;margin-top:303.75pt;width:22.5pt;height:25.5pt;z-index:251669504">
+          <v:shape id="_x0000_s1040" type="#_x0000_t67" style="position:absolute;margin-left:55.5pt;margin-top:399.75pt;width:22.5pt;height:17.25pt;z-index:251670528">
             <v:textbox style="layout-flow:vertical-ideographic"/>
           </v:shape>
         </w:pict>
@@ -218,143 +124,47 @@
           <w:noProof/>
         </w:rPr>
         <w:pict>
-          <v:shape id="_x0000_s1040" type="#_x0000_t67" style="position:absolute;margin-left:55.5pt;margin-top:373.5pt;width:22.5pt;height:27.75pt;z-index:251670528">
+          <v:roundrect id="_x0000_s1042" style="position:absolute;margin-left:294pt;margin-top:258pt;width:120.75pt;height:41.25pt;z-index:251672576" arcsize="10923f">
+            <v:textbox style="mso-next-textbox:#_x0000_s1042">
+              <w:txbxContent>
+                <w:p>
+                  <w:pPr>
+                    <w:jc w:val="center"/>
+                    <w:rPr>
+                      <w:b/>
+                      <w:sz w:val="32"/>
+                      <w:szCs w:val="32"/>
+                    </w:rPr>
+                  </w:pPr>
+                  <w:r>
+                    <w:rPr>
+                      <w:b/>
+                      <w:sz w:val="32"/>
+                      <w:szCs w:val="32"/>
+                    </w:rPr>
+                    <w:t xml:space="preserve">Core </w:t>
+                  </w:r>
+                  <w:r>
+                    <w:rPr>
+                      <w:b/>
+                      <w:sz w:val="32"/>
+                      <w:szCs w:val="32"/>
+                    </w:rPr>
+                    <w:t xml:space="preserve">Search </w:t>
+                  </w:r>
+                </w:p>
+              </w:txbxContent>
+            </v:textbox>
+          </v:roundrect>
+        </w:pict>
+      </w:r>
+      <w:r>
+        <w:rPr>
+          <w:noProof/>
+        </w:rPr>
+        <w:pict>
+          <v:shape id="_x0000_s1046" type="#_x0000_t67" style="position:absolute;margin-left:339.7pt;margin-top:299.25pt;width:30.05pt;height:113.25pt;z-index:251675648">
             <v:textbox style="layout-flow:vertical-ideographic"/>
-          </v:shape>
-        </w:pict>
-      </w:r>
-      <w:r>
-        <w:rPr>
-          <w:noProof/>
-        </w:rPr>
-        <w:pict>
-          <v:roundrect id="_x0000_s1032" style="position:absolute;margin-left:-10.5pt;margin-top:329.25pt;width:156pt;height:44.25pt;z-index:251663360" arcsize="10923f">
-            <v:textbox style="mso-next-textbox:#_x0000_s1032">
-              <w:txbxContent>
-                <w:p>
-                  <w:pPr>
-                    <w:jc w:val="center"/>
-                    <w:rPr>
-                      <w:b/>
-                      <w:sz w:val="32"/>
-                      <w:szCs w:val="32"/>
-                    </w:rPr>
-                  </w:pPr>
-                  <w:r>
-                    <w:rPr>
-                      <w:b/>
-                      <w:sz w:val="32"/>
-                      <w:szCs w:val="32"/>
-                    </w:rPr>
-                    <w:t xml:space="preserve">Generate </w:t>
-                  </w:r>
-                  <w:r>
-                    <w:rPr>
-                      <w:b/>
-                      <w:sz w:val="32"/>
-                      <w:szCs w:val="32"/>
-                    </w:rPr>
-                    <w:t>Query</w:t>
-                  </w:r>
-                </w:p>
-              </w:txbxContent>
-            </v:textbox>
-          </v:roundrect>
-        </w:pict>
-      </w:r>
-      <w:r>
-        <w:rPr>
-          <w:noProof/>
-        </w:rPr>
-        <w:pict>
-          <v:roundrect id="_x0000_s1031" style="position:absolute;margin-left:-10.5pt;margin-top:258pt;width:156pt;height:45.75pt;z-index:251662336" arcsize="10923f">
-            <v:textbox style="mso-next-textbox:#_x0000_s1031">
-              <w:txbxContent>
-                <w:p>
-                  <w:pPr>
-                    <w:jc w:val="center"/>
-                    <w:rPr>
-                      <w:b/>
-                      <w:sz w:val="32"/>
-                      <w:szCs w:val="32"/>
-                    </w:rPr>
-                  </w:pPr>
-                  <w:r>
-                    <w:rPr>
-                      <w:b/>
-                      <w:sz w:val="32"/>
-                      <w:szCs w:val="32"/>
-                    </w:rPr>
-                    <w:t>A</w:t>
-                  </w:r>
-                  <w:r>
-                    <w:rPr>
-                      <w:b/>
-                      <w:sz w:val="32"/>
-                      <w:szCs w:val="32"/>
-                    </w:rPr>
-                    <w:t xml:space="preserve">nalysis and </w:t>
-                  </w:r>
-                  <w:r>
-                    <w:rPr>
-                      <w:b/>
-                      <w:sz w:val="32"/>
-                      <w:szCs w:val="32"/>
-                    </w:rPr>
-                    <w:t>P</w:t>
-                  </w:r>
-                  <w:r>
-                    <w:rPr>
-                      <w:b/>
-                      <w:sz w:val="32"/>
-                      <w:szCs w:val="32"/>
-                    </w:rPr>
-                    <w:t>rocess</w:t>
-                  </w:r>
-                </w:p>
-              </w:txbxContent>
-            </v:textbox>
-          </v:roundrect>
-        </w:pict>
-      </w:r>
-      <w:r>
-        <w:rPr>
-          <w:noProof/>
-        </w:rPr>
-        <w:pict>
-          <v:shapetype id="_x0000_t22" coordsize="21600,21600" o:spt="22" adj="5400" path="m10800,qx0@1l0@2qy10800,21600,21600@2l21600@1qy10800,xem0@1qy10800@0,21600@1nfe">
-            <v:formulas>
-              <v:f eqn="val #0"/>
-              <v:f eqn="prod #0 1 2"/>
-              <v:f eqn="sum height 0 @1"/>
-            </v:formulas>
-            <v:path o:extrusionok="f" gradientshapeok="t" o:connecttype="custom" o:connectlocs="10800,@0;10800,0;0,10800;10800,21600;21600,10800" o:connectangles="270,270,180,90,0" textboxrect="0,@0,21600,@2"/>
-            <v:handles>
-              <v:h position="center,#0" yrange="0,10800"/>
-            </v:handles>
-            <o:complex v:ext="view"/>
-          </v:shapetype>
-          <v:shape id="_x0000_s1036" type="#_x0000_t22" style="position:absolute;margin-left:150.75pt;margin-top:518.25pt;width:105.75pt;height:72.75pt;z-index:251666432">
-            <v:textbox style="mso-next-textbox:#_x0000_s1036">
-              <w:txbxContent>
-                <w:p>
-                  <w:pPr>
-                    <w:jc w:val="center"/>
-                  </w:pPr>
-                  <w:r>
-                    <w:t>DBLP</w:t>
-                  </w:r>
-                </w:p>
-                <w:p>
-                  <w:pPr>
-                    <w:jc w:val="center"/>
-                  </w:pPr>
-                  <w:r>
-                    <w:t>Database</w:t>
-                  </w:r>
-                </w:p>
-              </w:txbxContent>
-            </v:textbox>
           </v:shape>
         </w:pict>
       </w:r>
@@ -379,7 +189,7 @@
               <v:h position="#0,#1" xrange="0,10800" yrange="0,10800"/>
             </v:handles>
           </v:shapetype>
-          <v:shape id="_x0000_s1041" type="#_x0000_t70" style="position:absolute;margin-left:183.75pt;margin-top:438.75pt;width:31.5pt;height:79.5pt;z-index:251671552">
+          <v:shape id="_x0000_s1041" type="#_x0000_t70" style="position:absolute;margin-left:183.75pt;margin-top:454.5pt;width:31.5pt;height:63.75pt;z-index:251671552">
             <v:textbox style="layout-flow:vertical-ideographic"/>
           </v:shape>
         </w:pict>
@@ -389,7 +199,7 @@
           <w:noProof/>
         </w:rPr>
         <w:pict>
-          <v:roundrect id="_x0000_s1033" style="position:absolute;margin-left:-9.75pt;margin-top:401.25pt;width:415.5pt;height:37.5pt;z-index:251664384" arcsize="10923f">
+          <v:roundrect id="_x0000_s1033" style="position:absolute;margin-left:-9.75pt;margin-top:417pt;width:415.5pt;height:37.5pt;z-index:251664384" arcsize="10923f">
             <v:textbox style="mso-next-textbox:#_x0000_s1033">
               <w:txbxContent>
                 <w:p>
@@ -420,7 +230,80 @@
           <w:noProof/>
         </w:rPr>
         <w:pict>
-          <v:shape id="_x0000_s1046" type="#_x0000_t67" style="position:absolute;margin-left:339.7pt;margin-top:4in;width:30.05pt;height:113.25pt;z-index:251675648">
+          <v:rect id="_x0000_s1030" style="position:absolute;margin-left:-38.25pt;margin-top:222pt;width:474.75pt;height:243.75pt;z-index:251661312" fillcolor="#c0504d [3205]" strokecolor="#f2f2f2 [3041]" strokeweight="3pt">
+            <v:shadow on="t" type="perspective" color="#622423 [1605]" opacity=".5" offset="1pt" offset2="-1pt"/>
+            <v:textbox style="mso-next-textbox:#_x0000_s1030">
+              <w:txbxContent>
+                <w:p>
+                  <w:pPr>
+                    <w:jc w:val="center"/>
+                    <w:rPr>
+                      <w:b/>
+                      <w:sz w:val="36"/>
+                      <w:szCs w:val="36"/>
+                    </w:rPr>
+                  </w:pPr>
+                  <w:r>
+                    <w:rPr>
+                      <w:b/>
+                      <w:sz w:val="36"/>
+                      <w:szCs w:val="36"/>
+                    </w:rPr>
+                    <w:t>Core</w:t>
+                  </w:r>
+                </w:p>
+                <w:p>
+                  <w:pPr>
+                    <w:jc w:val="center"/>
+                    <w:rPr>
+                      <w:b/>
+                      <w:sz w:val="36"/>
+                      <w:szCs w:val="36"/>
+                    </w:rPr>
+                  </w:pPr>
+                </w:p>
+              </w:txbxContent>
+            </v:textbox>
+          </v:rect>
+        </w:pict>
+      </w:r>
+      <w:r>
+        <w:rPr>
+          <w:noProof/>
+        </w:rPr>
+        <w:pict>
+          <v:roundrect id="_x0000_s1058" style="position:absolute;margin-left:-9.75pt;margin-top:279.75pt;width:156pt;height:29.7pt;z-index:251683840" arcsize="10923f">
+            <v:textbox style="mso-next-textbox:#_x0000_s1058">
+              <w:txbxContent>
+                <w:p>
+                  <w:pPr>
+                    <w:jc w:val="center"/>
+                    <w:rPr>
+                      <w:b/>
+                      <w:sz w:val="32"/>
+                      <w:szCs w:val="32"/>
+                    </w:rPr>
+                  </w:pPr>
+                  <w:r>
+                    <w:rPr>
+                      <w:b/>
+                      <w:sz w:val="32"/>
+                      <w:szCs w:val="32"/>
+                    </w:rPr>
+                    <w:t>Extract triple</w:t>
+                  </w:r>
+                </w:p>
+              </w:txbxContent>
+            </v:textbox>
+          </v:roundrect>
+        </w:pict>
+      </w:r>
+      <w:r>
+        <w:rPr>
+          <w:noProof/>
+        </w:rPr>
+        <w:pict>
+          <v:shape id="_x0000_s1039" type="#_x0000_t67" style="position:absolute;margin-left:55.5pt;margin-top:264pt;width:22.5pt;height:15.75pt;z-index:251669504">
             <v:textbox style="layout-flow:vertical-ideographic"/>
           </v:shape>
         </w:pict>
@@ -430,25 +313,279 @@
           <w:noProof/>
         </w:rPr>
         <w:pict>
-          <v:roundrect id="_x0000_s1042" style="position:absolute;margin-left:294pt;margin-top:258pt;width:120.75pt;height:30pt;z-index:251672576" arcsize="10923f">
-            <v:textbox style="mso-next-textbox:#_x0000_s1042">
-              <w:txbxContent>
-                <w:p>
-                  <w:pPr>
-                    <w:jc w:val="center"/>
-                    <w:rPr>
-                      <w:b/>
-                      <w:sz w:val="32"/>
-                      <w:szCs w:val="32"/>
-                    </w:rPr>
-                  </w:pPr>
-                  <w:r>
-                    <w:rPr>
-                      <w:b/>
-                      <w:sz w:val="32"/>
-                      <w:szCs w:val="32"/>
-                    </w:rPr>
-                    <w:t xml:space="preserve">Search </w:t>
+          <v:roundrect id="_x0000_s1031" style="position:absolute;margin-left:-9.75pt;margin-top:234.3pt;width:156pt;height:29.7pt;z-index:251662336" arcsize="10923f">
+            <v:textbox style="mso-next-textbox:#_x0000_s1031">
+              <w:txbxContent>
+                <w:p>
+                  <w:pPr>
+                    <w:jc w:val="center"/>
+                    <w:rPr>
+                      <w:b/>
+                      <w:sz w:val="32"/>
+                      <w:szCs w:val="32"/>
+                    </w:rPr>
+                  </w:pPr>
+                  <w:r>
+                    <w:rPr>
+                      <w:b/>
+                      <w:sz w:val="32"/>
+                      <w:szCs w:val="32"/>
+                    </w:rPr>
+                    <w:t>Preprocess</w:t>
+                  </w:r>
+                </w:p>
+              </w:txbxContent>
+            </v:textbox>
+          </v:roundrect>
+        </w:pict>
+      </w:r>
+      <w:r>
+        <w:rPr>
+          <w:noProof/>
+        </w:rPr>
+        <w:pict>
+          <v:shape id="_x0000_s1037" type="#_x0000_t67" style="position:absolute;margin-left:51pt;margin-top:187.5pt;width:31.5pt;height:46.8pt;z-index:251667456">
+            <v:textbox style="layout-flow:vertical-ideographic"/>
+          </v:shape>
+        </w:pict>
+      </w:r>
+      <w:r>
+        <w:rPr>
+          <w:noProof/>
+        </w:rPr>
+        <w:pict>
+          <v:roundrect id="_x0000_s1057" style="position:absolute;margin-left:156pt;margin-top:364.5pt;width:132pt;height:30pt;z-index:251682816" arcsize="10923f">
+            <v:textbox style="mso-next-textbox:#_x0000_s1057">
+              <w:txbxContent>
+                <w:p>
+                  <w:pPr>
+                    <w:jc w:val="center"/>
+                    <w:rPr>
+                      <w:b/>
+                      <w:sz w:val="32"/>
+                      <w:szCs w:val="32"/>
+                    </w:rPr>
+                  </w:pPr>
+                  <w:r>
+                    <w:rPr>
+                      <w:b/>
+                      <w:sz w:val="32"/>
+                      <w:szCs w:val="32"/>
+                    </w:rPr>
+                    <w:t>Model</w:t>
+                  </w:r>
+                </w:p>
+              </w:txbxContent>
+            </v:textbox>
+          </v:roundrect>
+        </w:pict>
+      </w:r>
+      <w:r>
+        <w:rPr>
+          <w:noProof/>
+        </w:rPr>
+        <w:pict>
+          <v:roundrect id="_x0000_s1054" style="position:absolute;margin-left:156pt;margin-top:329.25pt;width:132pt;height:30pt;z-index:251680768" arcsize="10923f">
+            <v:textbox style="mso-next-textbox:#_x0000_s1054">
+              <w:txbxContent>
+                <w:p>
+                  <w:pPr>
+                    <w:jc w:val="center"/>
+                    <w:rPr>
+                      <w:b/>
+                      <w:sz w:val="32"/>
+                      <w:szCs w:val="32"/>
+                    </w:rPr>
+                  </w:pPr>
+                  <w:r>
+                    <w:rPr>
+                      <w:b/>
+                      <w:sz w:val="32"/>
+                      <w:szCs w:val="32"/>
+                    </w:rPr>
+                    <w:t>Wordnet</w:t>
+                  </w:r>
+                </w:p>
+              </w:txbxContent>
+            </v:textbox>
+          </v:roundrect>
+        </w:pict>
+      </w:r>
+      <w:r>
+        <w:rPr>
+          <w:noProof/>
+        </w:rPr>
+        <w:pict>
+          <v:roundrect id="_x0000_s1055" style="position:absolute;margin-left:156pt;margin-top:292.5pt;width:132pt;height:30pt;z-index:251681792" arcsize="10923f">
+            <v:textbox style="mso-next-textbox:#_x0000_s1055">
+              <w:txbxContent>
+                <w:p>
+                  <w:pPr>
+                    <w:jc w:val="center"/>
+                    <w:rPr>
+                      <w:b/>
+                      <w:sz w:val="32"/>
+                      <w:szCs w:val="32"/>
+                    </w:rPr>
+                  </w:pPr>
+                  <w:r>
+                    <w:rPr>
+                      <w:b/>
+                      <w:sz w:val="32"/>
+                      <w:szCs w:val="32"/>
+                    </w:rPr>
+                    <w:t>Util</w:t>
+                  </w:r>
+                </w:p>
+              </w:txbxContent>
+            </v:textbox>
+          </v:roundrect>
+        </w:pict>
+      </w:r>
+      <w:r>
+        <w:rPr>
+          <w:noProof/>
+        </w:rPr>
+        <w:pict>
+          <v:shapetype id="_x0000_t22" coordsize="21600,21600" o:spt="22" adj="5400" path="m10800,qx0@1l0@2qy10800,21600,21600@2l21600@1qy10800,xem0@1qy10800@0,21600@1nfe">
+            <v:formulas>
+              <v:f eqn="val #0"/>
+              <v:f eqn="prod #0 1 2"/>
+              <v:f eqn="sum height 0 @1"/>
+            </v:formulas>
+            <v:path o:extrusionok="f" gradientshapeok="t" o:connecttype="custom" o:connectlocs="10800,@0;10800,0;0,10800;10800,21600;21600,10800" o:connectangles="270,270,180,90,0" textboxrect="0,@0,21600,@2"/>
+            <v:handles>
+              <v:h position="center,#0" yrange="0,10800"/>
+            </v:handles>
+            <o:complex v:ext="view"/>
+          </v:shapetype>
+          <v:shape id="_x0000_s1036" type="#_x0000_t22" style="position:absolute;margin-left:127.5pt;margin-top:518.25pt;width:148.5pt;height:82.5pt;z-index:251666432">
+            <v:textbox style="mso-next-textbox:#_x0000_s1036">
+              <w:txbxContent>
+                <w:p>
+                  <w:pPr>
+                    <w:jc w:val="center"/>
+                  </w:pPr>
+                  <w:r>
+                    <w:t>DBLP</w:t>
+                  </w:r>
+                </w:p>
+                <w:p>
+                  <w:pPr>
+                    <w:jc w:val="center"/>
+                  </w:pPr>
+                  <w:r>
+                    <w:t>Database</w:t>
+                  </w:r>
+                </w:p>
+              </w:txbxContent>
+            </v:textbox>
+          </v:shape>
+        </w:pict>
+      </w:r>
+      <w:r>
+        <w:rPr>
+          <w:noProof/>
+        </w:rPr>
+        <w:pict>
+          <v:roundrect id="_x0000_s1051" style="position:absolute;margin-left:156pt;margin-top:258pt;width:132pt;height:30pt;z-index:251678720" arcsize="10923f">
+            <v:textbox style="mso-next-textbox:#_x0000_s1051">
+              <w:txbxContent>
+                <w:p>
+                  <w:pPr>
+                    <w:rPr>
+                      <w:b/>
+                      <w:sz w:val="32"/>
+                      <w:szCs w:val="32"/>
+                    </w:rPr>
+                  </w:pPr>
+                  <w:r>
+                    <w:rPr>
+                      <w:b/>
+                      <w:sz w:val="32"/>
+                      <w:szCs w:val="32"/>
+                    </w:rPr>
+                    <w:t>Process Answer</w:t>
+                  </w:r>
+                </w:p>
+              </w:txbxContent>
+            </v:textbox>
+          </v:roundrect>
+        </w:pict>
+      </w:r>
+      <w:r>
+        <w:rPr>
+          <w:noProof/>
+        </w:rPr>
+        <w:pict>
+          <v:shape id="_x0000_s1045" type="#_x0000_t67" style="position:absolute;margin-left:338.25pt;margin-top:187.5pt;width:31.5pt;height:70.5pt;z-index:251674624">
+            <v:textbox style="layout-flow:vertical-ideographic"/>
+          </v:shape>
+        </w:pict>
+      </w:r>
+      <w:r>
+        <w:rPr>
+          <w:noProof/>
+        </w:rPr>
+        <w:pict>
+          <v:roundrect id="_x0000_s1053" style="position:absolute;margin-left:-17.25pt;margin-top:99.75pt;width:134.2pt;height:40.5pt;z-index:251679744;v-text-anchor:middle" arcsize="10923f">
+            <v:textbox>
+              <w:txbxContent>
+                <w:p>
+                  <w:pPr>
+                    <w:jc w:val="center"/>
+                    <w:rPr>
+                      <w:b/>
+                      <w:sz w:val="32"/>
+                      <w:szCs w:val="32"/>
+                    </w:rPr>
+                  </w:pPr>
+                  <w:r>
+                    <w:rPr>
+                      <w:b/>
+                      <w:sz w:val="32"/>
+                      <w:szCs w:val="32"/>
+                    </w:rPr>
+                    <w:t>Form Beans</w:t>
+                  </w:r>
+                </w:p>
+              </w:txbxContent>
+            </v:textbox>
+          </v:roundrect>
+        </w:pict>
+      </w:r>
+      <w:r>
+        <w:rPr>
+          <w:noProof/>
+        </w:rPr>
+        <w:pict>
+          <v:roundrect id="_x0000_s1029" style="position:absolute;margin-left:-17.25pt;margin-top:147pt;width:6in;height:40.5pt;z-index:251660288;v-text-anchor:middle" arcsize="10923f">
+            <v:textbox>
+              <w:txbxContent>
+                <w:p>
+                  <w:pPr>
+                    <w:jc w:val="center"/>
+                    <w:rPr>
+                      <w:b/>
+                      <w:sz w:val="32"/>
+                      <w:szCs w:val="32"/>
+                    </w:rPr>
+                  </w:pPr>
+                  <w:r>
+                    <w:rPr>
+                      <w:b/>
+                      <w:sz w:val="32"/>
+                      <w:szCs w:val="32"/>
+                    </w:rPr>
+                    <w:t xml:space="preserve">Action </w:t>
+                  </w:r>
+                  <w:r>
+                    <w:rPr>
+                      <w:b/>
+                      <w:sz w:val="32"/>
+                      <w:szCs w:val="32"/>
+                    </w:rPr>
+                    <w:t>Controller</w:t>
                   </w:r>
                 </w:p>
               </w:txbxContent>
@@ -514,48 +651,6 @@
                     </w:rPr>
                     <w:t>Struts Framework</w:t>
                   </w:r>
-                </w:p>
-              </w:txbxContent>
-            </v:textbox>
-          </v:rect>
-        </w:pict>
-      </w:r>
-      <w:r>
-        <w:rPr>
-          <w:noProof/>
-        </w:rPr>
-        <w:pict>
-          <v:rect id="_x0000_s1030" style="position:absolute;margin-left:-38.25pt;margin-top:222pt;width:474.75pt;height:227.25pt;z-index:251661312" fillcolor="#c0504d [3205]" strokecolor="#f2f2f2 [3041]" strokeweight="3pt">
-            <v:shadow on="t" type="perspective" color="#622423 [1605]" opacity=".5" offset="1pt" offset2="-1pt"/>
-            <v:textbox style="mso-next-textbox:#_x0000_s1030">
-              <w:txbxContent>
-                <w:p>
-                  <w:pPr>
-                    <w:jc w:val="center"/>
-                    <w:rPr>
-                      <w:b/>
-                      <w:sz w:val="36"/>
-                      <w:szCs w:val="36"/>
-                    </w:rPr>
-                  </w:pPr>
-                  <w:r>
-                    <w:rPr>
-                      <w:b/>
-                      <w:sz w:val="36"/>
-                      <w:szCs w:val="36"/>
-                    </w:rPr>
-                    <w:t>Core</w:t>
-                  </w:r>
-                </w:p>
-                <w:p>
-                  <w:pPr>
-                    <w:jc w:val="center"/>
-                    <w:rPr>
-                      <w:b/>
-                      <w:sz w:val="36"/>
-                      <w:szCs w:val="36"/>
-                    </w:rPr>
-                  </w:pPr>
                 </w:p>
               </w:txbxContent>
             </v:textbox>

</xml_diff>